<commit_message>
Add HIMSS IIP Testplan description to release notes (v1.9.7)
</commit_message>
<xml_diff>
--- a/hit-iz-resource/src/main/resources/Documentation/ReleaseNotes/app/IZ_Release_Notes.1.9.7.docx
+++ b/hit-iz-resource/src/main/resources/Documentation/ReleaseNotes/app/IZ_Release_Notes.1.9.7.docx
@@ -150,6 +150,668 @@
     </w:p>
     <w:p>
       <w:pPr>
+        <w:jc w:val="center"/>
+        <w:rPr>
+          <w:b/>
+          <w:sz w:val="28"/>
+          <w:szCs w:val="32"/>
+        </w:rPr>
+      </w:pPr>
+    </w:p>
+    <w:p>
+      <w:pPr>
+        <w:jc w:val="center"/>
+        <w:rPr>
+          <w:b/>
+          <w:sz w:val="28"/>
+          <w:szCs w:val="32"/>
+        </w:rPr>
+      </w:pPr>
+      <w:r>
+        <w:rPr>
+          <w:b/>
+          <w:sz w:val="28"/>
+          <w:szCs w:val="32"/>
+        </w:rPr>
+        <w:t>HIMSS IIP CDC Test Plans</w:t>
+      </w:r>
+      <w:r>
+        <w:rPr>
+          <w:b/>
+          <w:sz w:val="28"/>
+          <w:szCs w:val="32"/>
+        </w:rPr>
+        <w:t xml:space="preserve"> changes</w:t>
+      </w:r>
+    </w:p>
+    <w:p>
+      <w:pPr>
+        <w:rPr>
+          <w:rFonts w:ascii="Arial" w:hAnsi="Arial" w:cs="Arial"/>
+        </w:rPr>
+      </w:pPr>
+    </w:p>
+    <w:p>
+      <w:pPr>
+        <w:rPr>
+          <w:rFonts w:ascii="Arial" w:hAnsi="Arial" w:cs="Arial"/>
+          <w:b/>
+          <w:bCs/>
+          <w:u w:val="single"/>
+        </w:rPr>
+      </w:pPr>
+      <w:r>
+        <w:rPr>
+          <w:rFonts w:ascii="Arial" w:hAnsi="Arial" w:cs="Arial"/>
+          <w:b/>
+          <w:bCs/>
+          <w:u w:val="single"/>
+        </w:rPr>
+        <w:t>HIMSS Immunization Integration Program CDC Test Plan v9.0.6 STAGING</w:t>
+      </w:r>
+    </w:p>
+    <w:p>
+      <w:pPr>
+        <w:rPr>
+          <w:rFonts w:ascii="Arial" w:hAnsi="Arial" w:cs="Arial"/>
+        </w:rPr>
+      </w:pPr>
+      <w:r>
+        <w:rPr>
+          <w:rFonts w:ascii="Arial" w:hAnsi="Arial" w:cs="Arial"/>
+        </w:rPr>
+        <w:t>This test plan is to be used for the testing of the HIMSS Immunization Integration Program: Immunization- Related Capabilities and Guidance developed under Contract-No: 200-2013-55961. All test cases are required to be executed. The test plan includes both functional and interoperability tests including Vaccine Update Notifications (HL7 V2.5.1 VXU/Z22) and Query and Response (Evaluated History and Forecast Group Z44/Z42).</w:t>
+      </w:r>
+    </w:p>
+    <w:p>
+      <w:pPr>
+        <w:rPr>
+          <w:rFonts w:ascii="Arial" w:hAnsi="Arial" w:cs="Arial"/>
+        </w:rPr>
+      </w:pPr>
+      <w:r>
+        <w:rPr>
+          <w:rFonts w:ascii="Arial" w:hAnsi="Arial" w:cs="Arial"/>
+        </w:rPr>
+        <w:t>This version is updated for use in the 2020/2021 test cycle. It is aligned with ONC 2015 Certification Criteria for § 170.315(f)(1) Transmission to Immunization Registries. This test plan is approved by ONC to demonstrate conformance to these criteria.</w:t>
+      </w:r>
+    </w:p>
+    <w:p>
+      <w:pPr>
+        <w:rPr>
+          <w:rFonts w:ascii="Arial" w:hAnsi="Arial" w:cs="Arial"/>
+        </w:rPr>
+      </w:pPr>
+      <w:r>
+        <w:rPr>
+          <w:rFonts w:ascii="Arial" w:hAnsi="Arial" w:cs="Arial"/>
+        </w:rPr>
+        <w:t xml:space="preserve">This interim release includes </w:t>
+      </w:r>
+    </w:p>
+    <w:p>
+      <w:pPr>
+        <w:pStyle w:val="ListParagraph"/>
+        <w:numPr>
+          <w:ilvl w:val="0"/>
+          <w:numId w:val="23"/>
+        </w:numPr>
+        <w:rPr>
+          <w:rFonts w:ascii="Arial" w:hAnsi="Arial" w:cs="Arial"/>
+        </w:rPr>
+      </w:pPr>
+      <w:r>
+        <w:rPr>
+          <w:rFonts w:ascii="Arial" w:hAnsi="Arial" w:cs="Arial"/>
+        </w:rPr>
+        <w:t>additional clarification in the notes offering additional guidance regarding variations such as:</w:t>
+      </w:r>
+    </w:p>
+    <w:p>
+      <w:pPr>
+        <w:pStyle w:val="ListParagraph"/>
+        <w:numPr>
+          <w:ilvl w:val="1"/>
+          <w:numId w:val="23"/>
+        </w:numPr>
+        <w:rPr>
+          <w:rFonts w:ascii="Arial" w:hAnsi="Arial" w:cs="Arial"/>
+        </w:rPr>
+      </w:pPr>
+      <w:r>
+        <w:rPr>
+          <w:rFonts w:ascii="Arial" w:hAnsi="Arial" w:cs="Arial"/>
+        </w:rPr>
+        <w:t>Forecasting variation relating to patient age at the time the test is run</w:t>
+      </w:r>
+    </w:p>
+    <w:p>
+      <w:pPr>
+        <w:pStyle w:val="ListParagraph"/>
+        <w:numPr>
+          <w:ilvl w:val="1"/>
+          <w:numId w:val="23"/>
+        </w:numPr>
+        <w:rPr>
+          <w:rFonts w:ascii="Arial" w:hAnsi="Arial" w:cs="Arial"/>
+        </w:rPr>
+      </w:pPr>
+      <w:r>
+        <w:rPr>
+          <w:rFonts w:ascii="Arial" w:hAnsi="Arial" w:cs="Arial"/>
+        </w:rPr>
+        <w:t>Clarification that the 11-digit NDC code with dashes is required,</w:t>
+      </w:r>
+    </w:p>
+    <w:p>
+      <w:pPr>
+        <w:pStyle w:val="ListParagraph"/>
+        <w:numPr>
+          <w:ilvl w:val="0"/>
+          <w:numId w:val="23"/>
+        </w:numPr>
+        <w:rPr>
+          <w:rFonts w:ascii="Arial" w:hAnsi="Arial" w:cs="Arial"/>
+        </w:rPr>
+      </w:pPr>
+      <w:r>
+        <w:rPr>
+          <w:rFonts w:ascii="Arial" w:hAnsi="Arial" w:cs="Arial"/>
+        </w:rPr>
+        <w:t>updates to products reflecting those available at the time of the documented vaccine, primarily for influenza vaccines with frequent product changes,</w:t>
+      </w:r>
+    </w:p>
+    <w:p>
+      <w:pPr>
+        <w:pStyle w:val="ListParagraph"/>
+        <w:numPr>
+          <w:ilvl w:val="0"/>
+          <w:numId w:val="23"/>
+        </w:numPr>
+        <w:rPr>
+          <w:rFonts w:ascii="Arial" w:hAnsi="Arial" w:cs="Arial"/>
+        </w:rPr>
+      </w:pPr>
+      <w:r>
+        <w:rPr>
+          <w:rFonts w:ascii="Arial" w:hAnsi="Arial" w:cs="Arial"/>
+        </w:rPr>
+        <w:t>date corrections to align the message content with the test instructions</w:t>
+      </w:r>
+    </w:p>
+    <w:p>
+      <w:pPr>
+        <w:pStyle w:val="ListParagraph"/>
+        <w:numPr>
+          <w:ilvl w:val="0"/>
+          <w:numId w:val="23"/>
+        </w:numPr>
+        <w:rPr>
+          <w:rFonts w:ascii="Arial" w:hAnsi="Arial" w:cs="Arial"/>
+        </w:rPr>
+      </w:pPr>
+      <w:r>
+        <w:rPr>
+          <w:rFonts w:ascii="Arial" w:hAnsi="Arial" w:cs="Arial"/>
+        </w:rPr>
+        <w:t xml:space="preserve">administration site corrections to </w:t>
+      </w:r>
+      <w:proofErr w:type="spellStart"/>
+      <w:r>
+        <w:rPr>
+          <w:rFonts w:ascii="Arial" w:hAnsi="Arial" w:cs="Arial"/>
+        </w:rPr>
+        <w:t>to</w:t>
+      </w:r>
+      <w:proofErr w:type="spellEnd"/>
+      <w:r>
+        <w:rPr>
+          <w:rFonts w:ascii="Arial" w:hAnsi="Arial" w:cs="Arial"/>
+        </w:rPr>
+        <w:t xml:space="preserve"> align the message content with the test instructions</w:t>
+      </w:r>
+    </w:p>
+    <w:p>
+      <w:pPr>
+        <w:pStyle w:val="ListParagraph"/>
+        <w:numPr>
+          <w:ilvl w:val="0"/>
+          <w:numId w:val="23"/>
+        </w:numPr>
+        <w:rPr>
+          <w:rFonts w:ascii="Arial" w:hAnsi="Arial" w:cs="Arial"/>
+        </w:rPr>
+      </w:pPr>
+      <w:r>
+        <w:rPr>
+          <w:rFonts w:ascii="Arial" w:hAnsi="Arial" w:cs="Arial"/>
+        </w:rPr>
+        <w:t>added testing for the requirement to Produce Vaccine History Report</w:t>
+      </w:r>
+    </w:p>
+    <w:p>
+      <w:pPr>
+        <w:pStyle w:val="ListParagraph"/>
+        <w:numPr>
+          <w:ilvl w:val="0"/>
+          <w:numId w:val="23"/>
+        </w:numPr>
+        <w:rPr>
+          <w:rFonts w:ascii="Arial" w:hAnsi="Arial" w:cs="Arial"/>
+        </w:rPr>
+      </w:pPr>
+      <w:r>
+        <w:rPr>
+          <w:rFonts w:ascii="Arial" w:hAnsi="Arial" w:cs="Arial"/>
+        </w:rPr>
+        <w:t xml:space="preserve">updates to use of EHR term and clarification that criteria </w:t>
+      </w:r>
+      <w:proofErr w:type="gramStart"/>
+      <w:r>
+        <w:rPr>
+          <w:rFonts w:ascii="Arial" w:hAnsi="Arial" w:cs="Arial"/>
+        </w:rPr>
+        <w:t>applies</w:t>
+      </w:r>
+      <w:proofErr w:type="gramEnd"/>
+      <w:r>
+        <w:rPr>
+          <w:rFonts w:ascii="Arial" w:hAnsi="Arial" w:cs="Arial"/>
+        </w:rPr>
+        <w:t xml:space="preserve"> to EHRs or other clinical software systems</w:t>
+      </w:r>
+    </w:p>
+    <w:p>
+      <w:pPr>
+        <w:pStyle w:val="ListParagraph"/>
+        <w:numPr>
+          <w:ilvl w:val="0"/>
+          <w:numId w:val="23"/>
+        </w:numPr>
+        <w:rPr>
+          <w:rFonts w:ascii="Arial" w:hAnsi="Arial" w:cs="Arial"/>
+        </w:rPr>
+      </w:pPr>
+      <w:r>
+        <w:rPr>
+          <w:rFonts w:ascii="Arial" w:hAnsi="Arial" w:cs="Arial"/>
+        </w:rPr>
+        <w:t>added testing for Select One or More Patients</w:t>
+      </w:r>
+    </w:p>
+    <w:p>
+      <w:pPr>
+        <w:pStyle w:val="ListParagraph"/>
+        <w:numPr>
+          <w:ilvl w:val="0"/>
+          <w:numId w:val="23"/>
+        </w:numPr>
+        <w:rPr>
+          <w:rFonts w:ascii="Arial" w:hAnsi="Arial" w:cs="Arial"/>
+        </w:rPr>
+      </w:pPr>
+      <w:r>
+        <w:rPr>
+          <w:rFonts w:ascii="Arial" w:hAnsi="Arial" w:cs="Arial"/>
+        </w:rPr>
+        <w:t>added testing for adding new vaccine codes</w:t>
+      </w:r>
+    </w:p>
+    <w:p>
+      <w:pPr>
+        <w:pStyle w:val="ListParagraph"/>
+        <w:numPr>
+          <w:ilvl w:val="0"/>
+          <w:numId w:val="23"/>
+        </w:numPr>
+        <w:rPr>
+          <w:rFonts w:ascii="Arial" w:hAnsi="Arial" w:cs="Arial"/>
+        </w:rPr>
+      </w:pPr>
+      <w:r>
+        <w:rPr>
+          <w:rFonts w:ascii="Arial" w:hAnsi="Arial" w:cs="Arial"/>
+        </w:rPr>
+        <w:t>added testing for Receive Dose Not Indicated Alert Upon Vaccine Administration</w:t>
+      </w:r>
+    </w:p>
+    <w:p>
+      <w:pPr>
+        <w:pStyle w:val="ListParagraph"/>
+        <w:numPr>
+          <w:ilvl w:val="0"/>
+          <w:numId w:val="23"/>
+        </w:numPr>
+        <w:rPr>
+          <w:rFonts w:ascii="Arial" w:hAnsi="Arial" w:cs="Arial"/>
+        </w:rPr>
+      </w:pPr>
+      <w:r>
+        <w:rPr>
+          <w:rFonts w:ascii="Arial" w:hAnsi="Arial" w:cs="Arial"/>
+        </w:rPr>
+        <w:t>added testing for Update Patient Immunization Schedule</w:t>
+      </w:r>
+    </w:p>
+    <w:p>
+      <w:pPr>
+        <w:pStyle w:val="ListParagraph"/>
+        <w:numPr>
+          <w:ilvl w:val="0"/>
+          <w:numId w:val="23"/>
+        </w:numPr>
+        <w:rPr>
+          <w:rFonts w:ascii="Arial" w:hAnsi="Arial" w:cs="Arial"/>
+        </w:rPr>
+      </w:pPr>
+      <w:r>
+        <w:rPr>
+          <w:rFonts w:ascii="Arial" w:hAnsi="Arial" w:cs="Arial"/>
+        </w:rPr>
+        <w:t xml:space="preserve">added testing for Provide Access to Printable Immunization </w:t>
+      </w:r>
+    </w:p>
+    <w:p>
+      <w:pPr>
+        <w:pStyle w:val="ListParagraph"/>
+        <w:numPr>
+          <w:ilvl w:val="0"/>
+          <w:numId w:val="23"/>
+        </w:numPr>
+        <w:rPr>
+          <w:rFonts w:ascii="Arial" w:hAnsi="Arial" w:cs="Arial"/>
+        </w:rPr>
+      </w:pPr>
+      <w:r>
+        <w:rPr>
+          <w:rFonts w:ascii="Arial" w:hAnsi="Arial" w:cs="Arial"/>
+        </w:rPr>
+        <w:lastRenderedPageBreak/>
+        <w:t>added testing for Review Patient-Provided Immunization Information</w:t>
+      </w:r>
+    </w:p>
+    <w:p>
+      <w:pPr>
+        <w:pStyle w:val="ListParagraph"/>
+        <w:numPr>
+          <w:ilvl w:val="0"/>
+          <w:numId w:val="23"/>
+        </w:numPr>
+        <w:rPr>
+          <w:rFonts w:ascii="Arial" w:hAnsi="Arial" w:cs="Arial"/>
+        </w:rPr>
+      </w:pPr>
+      <w:r>
+        <w:rPr>
+          <w:rFonts w:ascii="Arial" w:hAnsi="Arial" w:cs="Arial"/>
+        </w:rPr>
+        <w:t xml:space="preserve">added testing for Provide Access to Update Immunization Information Record </w:t>
+      </w:r>
+    </w:p>
+    <w:p>
+      <w:pPr>
+        <w:pStyle w:val="ListParagraph"/>
+        <w:numPr>
+          <w:ilvl w:val="0"/>
+          <w:numId w:val="23"/>
+        </w:numPr>
+        <w:rPr>
+          <w:rFonts w:ascii="Arial" w:hAnsi="Arial" w:cs="Arial"/>
+        </w:rPr>
+      </w:pPr>
+      <w:r>
+        <w:rPr>
+          <w:rFonts w:ascii="Arial" w:hAnsi="Arial" w:cs="Arial"/>
+        </w:rPr>
+        <w:t>added testing for Notify Patients of Immunization Status</w:t>
+      </w:r>
+    </w:p>
+    <w:p>
+      <w:pPr>
+        <w:pStyle w:val="ListParagraph"/>
+        <w:numPr>
+          <w:ilvl w:val="0"/>
+          <w:numId w:val="23"/>
+        </w:numPr>
+        <w:rPr>
+          <w:rFonts w:ascii="Arial" w:hAnsi="Arial" w:cs="Arial"/>
+        </w:rPr>
+      </w:pPr>
+      <w:r>
+        <w:rPr>
+          <w:rFonts w:ascii="Arial" w:hAnsi="Arial" w:cs="Arial"/>
+        </w:rPr>
+        <w:t>added testing for SOAP-based CDC WSDL</w:t>
+      </w:r>
+    </w:p>
+    <w:p>
+      <w:pPr>
+        <w:pStyle w:val="ListParagraph"/>
+        <w:numPr>
+          <w:ilvl w:val="0"/>
+          <w:numId w:val="23"/>
+        </w:numPr>
+        <w:rPr>
+          <w:rFonts w:ascii="Arial" w:hAnsi="Arial" w:cs="Arial"/>
+        </w:rPr>
+      </w:pPr>
+      <w:r>
+        <w:rPr>
+          <w:rFonts w:ascii="Arial" w:hAnsi="Arial" w:cs="Arial"/>
+        </w:rPr>
+        <w:t>added testing for Data Quality Checks</w:t>
+      </w:r>
+    </w:p>
+    <w:p>
+      <w:pPr>
+        <w:rPr>
+          <w:rFonts w:ascii="Times New Roman" w:eastAsia="Times New Roman" w:hAnsi="Times New Roman" w:cs="Times New Roman"/>
+          <w:sz w:val="24"/>
+          <w:szCs w:val="24"/>
+          <w:lang w:eastAsia="ko-KR"/>
+        </w:rPr>
+      </w:pPr>
+      <w:r>
+        <w:rPr>
+          <w:rFonts w:ascii="Arial" w:hAnsi="Arial" w:cs="Arial"/>
+          <w:b/>
+          <w:bCs/>
+          <w:u w:val="single"/>
+        </w:rPr>
+        <w:t>HIMSS Immunization Integration Program CDC Test Plan v8.1</w:t>
+      </w:r>
+    </w:p>
+    <w:p>
+      <w:pPr>
+        <w:rPr>
+          <w:rFonts w:ascii="Arial" w:hAnsi="Arial" w:cs="Arial"/>
+        </w:rPr>
+      </w:pPr>
+      <w:r>
+        <w:rPr>
+          <w:rFonts w:ascii="Arial" w:hAnsi="Arial" w:cs="Arial"/>
+        </w:rPr>
+        <w:t>This test plan is to be used for the testing of the HIMSS Immunization Integration Program: Immunization- Related Capabilities and Guidance developed under Contract-No: 200-2013-55961. All test cases are required to be executed. The test plan includes both functional and interoperability tests including Vaccine Update Notifications (HL7 V2.5.1 VXU/Z22) and Query and Response (Evaluated History and Forecast Group Z44/Z42).</w:t>
+      </w:r>
+    </w:p>
+    <w:p>
+      <w:pPr>
+        <w:rPr>
+          <w:rFonts w:ascii="Arial" w:hAnsi="Arial" w:cs="Arial"/>
+        </w:rPr>
+      </w:pPr>
+      <w:r>
+        <w:rPr>
+          <w:rFonts w:ascii="Arial" w:hAnsi="Arial" w:cs="Arial"/>
+        </w:rPr>
+        <w:t>This version is updated for use in the 2019/2020 test cycle. It is aligned with ONC 2015 Certification Criteria for § 170.315(f)(1) Transmission to Immunization Registries. This test plan is approved by ONC to demonstrate conformance to these criteria.</w:t>
+      </w:r>
+    </w:p>
+    <w:p>
+      <w:pPr>
+        <w:rPr>
+          <w:rFonts w:ascii="Arial" w:hAnsi="Arial" w:cs="Arial"/>
+        </w:rPr>
+      </w:pPr>
+      <w:r>
+        <w:rPr>
+          <w:rFonts w:ascii="Arial" w:hAnsi="Arial" w:cs="Arial"/>
+        </w:rPr>
+        <w:t xml:space="preserve">This interim release includes </w:t>
+      </w:r>
+    </w:p>
+    <w:p>
+      <w:pPr>
+        <w:pStyle w:val="ListParagraph"/>
+        <w:numPr>
+          <w:ilvl w:val="0"/>
+          <w:numId w:val="21"/>
+        </w:numPr>
+        <w:rPr>
+          <w:rFonts w:ascii="Arial" w:hAnsi="Arial" w:cs="Arial"/>
+        </w:rPr>
+      </w:pPr>
+      <w:r>
+        <w:rPr>
+          <w:rFonts w:ascii="Arial" w:hAnsi="Arial" w:cs="Arial"/>
+        </w:rPr>
+        <w:t>additional clarification in the notes offering additional guidance regarding variations such as:</w:t>
+      </w:r>
+    </w:p>
+    <w:p>
+      <w:pPr>
+        <w:pStyle w:val="ListParagraph"/>
+        <w:numPr>
+          <w:ilvl w:val="1"/>
+          <w:numId w:val="21"/>
+        </w:numPr>
+        <w:rPr>
+          <w:rFonts w:ascii="Arial" w:hAnsi="Arial" w:cs="Arial"/>
+        </w:rPr>
+      </w:pPr>
+      <w:r>
+        <w:rPr>
+          <w:rFonts w:ascii="Arial" w:hAnsi="Arial" w:cs="Arial"/>
+        </w:rPr>
+        <w:t>Forecasting variation relating to patient age at the time the test is run</w:t>
+      </w:r>
+    </w:p>
+    <w:p>
+      <w:pPr>
+        <w:pStyle w:val="ListParagraph"/>
+        <w:numPr>
+          <w:ilvl w:val="1"/>
+          <w:numId w:val="21"/>
+        </w:numPr>
+        <w:rPr>
+          <w:rFonts w:ascii="Arial" w:hAnsi="Arial" w:cs="Arial"/>
+        </w:rPr>
+      </w:pPr>
+      <w:r>
+        <w:rPr>
+          <w:rFonts w:ascii="Arial" w:hAnsi="Arial" w:cs="Arial"/>
+        </w:rPr>
+        <w:t>Clarification that the 11-digit NDC code with dashes is required,</w:t>
+      </w:r>
+    </w:p>
+    <w:p>
+      <w:pPr>
+        <w:pStyle w:val="ListParagraph"/>
+        <w:numPr>
+          <w:ilvl w:val="0"/>
+          <w:numId w:val="21"/>
+        </w:numPr>
+        <w:rPr>
+          <w:rFonts w:ascii="Arial" w:hAnsi="Arial" w:cs="Arial"/>
+        </w:rPr>
+      </w:pPr>
+      <w:r>
+        <w:rPr>
+          <w:rFonts w:ascii="Arial" w:hAnsi="Arial" w:cs="Arial"/>
+        </w:rPr>
+        <w:t>updates to products reflecting those available at the time of the documented vaccine, primarily for influenza vaccines with frequent product changes,</w:t>
+      </w:r>
+    </w:p>
+    <w:p>
+      <w:pPr>
+        <w:pStyle w:val="ListParagraph"/>
+        <w:numPr>
+          <w:ilvl w:val="0"/>
+          <w:numId w:val="21"/>
+        </w:numPr>
+        <w:rPr>
+          <w:rFonts w:ascii="Arial" w:hAnsi="Arial" w:cs="Arial"/>
+        </w:rPr>
+      </w:pPr>
+      <w:r>
+        <w:rPr>
+          <w:rFonts w:ascii="Arial" w:hAnsi="Arial" w:cs="Arial"/>
+        </w:rPr>
+        <w:t>date corrections to align the message content with the test instructions</w:t>
+      </w:r>
+    </w:p>
+    <w:p>
+      <w:pPr>
+        <w:pStyle w:val="ListParagraph"/>
+        <w:numPr>
+          <w:ilvl w:val="0"/>
+          <w:numId w:val="21"/>
+        </w:numPr>
+        <w:rPr>
+          <w:rFonts w:ascii="Arial" w:hAnsi="Arial" w:cs="Arial"/>
+        </w:rPr>
+      </w:pPr>
+      <w:r>
+        <w:rPr>
+          <w:rFonts w:ascii="Arial" w:hAnsi="Arial" w:cs="Arial"/>
+        </w:rPr>
+        <w:t xml:space="preserve">administration site corrections to </w:t>
+      </w:r>
+      <w:proofErr w:type="spellStart"/>
+      <w:r>
+        <w:rPr>
+          <w:rFonts w:ascii="Arial" w:hAnsi="Arial" w:cs="Arial"/>
+        </w:rPr>
+        <w:t>to</w:t>
+      </w:r>
+      <w:proofErr w:type="spellEnd"/>
+      <w:r>
+        <w:rPr>
+          <w:rFonts w:ascii="Arial" w:hAnsi="Arial" w:cs="Arial"/>
+        </w:rPr>
+        <w:t xml:space="preserve"> align the message content with the test instructions</w:t>
+      </w:r>
+    </w:p>
+    <w:p>
+      <w:pPr>
+        <w:pStyle w:val="ListParagraph"/>
+        <w:numPr>
+          <w:ilvl w:val="0"/>
+          <w:numId w:val="21"/>
+        </w:numPr>
+        <w:rPr>
+          <w:rFonts w:ascii="Arial" w:hAnsi="Arial" w:cs="Arial"/>
+        </w:rPr>
+      </w:pPr>
+      <w:r>
+        <w:rPr>
+          <w:rFonts w:ascii="Arial" w:hAnsi="Arial" w:cs="Arial"/>
+        </w:rPr>
+        <w:t>added testing for the requirement to Produce Vaccine History Report</w:t>
+      </w:r>
+    </w:p>
+    <w:p>
+      <w:pPr>
+        <w:rPr>
+          <w:b/>
+          <w:sz w:val="28"/>
+          <w:szCs w:val="28"/>
+          <w:u w:val="single"/>
+        </w:rPr>
+      </w:pPr>
+    </w:p>
+    <w:p>
+      <w:pPr>
         <w:spacing w:after="0" w:line="240" w:lineRule="auto"/>
         <w:jc w:val="center"/>
         <w:rPr>
@@ -158,13 +820,113 @@
           <w:szCs w:val="28"/>
         </w:rPr>
       </w:pPr>
+    </w:p>
+    <w:p>
+      <w:pPr>
+        <w:spacing w:after="0" w:line="240" w:lineRule="auto"/>
+        <w:jc w:val="center"/>
+        <w:rPr>
+          <w:b/>
+          <w:sz w:val="28"/>
+          <w:szCs w:val="28"/>
+        </w:rPr>
+      </w:pPr>
+    </w:p>
+    <w:p>
+      <w:pPr>
+        <w:spacing w:after="0" w:line="240" w:lineRule="auto"/>
+        <w:jc w:val="center"/>
+        <w:rPr>
+          <w:b/>
+          <w:sz w:val="28"/>
+          <w:szCs w:val="28"/>
+        </w:rPr>
+      </w:pPr>
+    </w:p>
+    <w:p>
+      <w:pPr>
+        <w:spacing w:after="0" w:line="240" w:lineRule="auto"/>
+        <w:jc w:val="center"/>
+        <w:rPr>
+          <w:b/>
+          <w:sz w:val="28"/>
+          <w:szCs w:val="28"/>
+        </w:rPr>
+      </w:pPr>
+    </w:p>
+    <w:p>
+      <w:pPr>
+        <w:spacing w:after="0" w:line="240" w:lineRule="auto"/>
+        <w:jc w:val="center"/>
+        <w:rPr>
+          <w:b/>
+          <w:sz w:val="28"/>
+          <w:szCs w:val="28"/>
+        </w:rPr>
+      </w:pPr>
+    </w:p>
+    <w:p>
+      <w:pPr>
+        <w:spacing w:after="0" w:line="240" w:lineRule="auto"/>
+        <w:jc w:val="center"/>
+        <w:rPr>
+          <w:b/>
+          <w:sz w:val="28"/>
+          <w:szCs w:val="28"/>
+        </w:rPr>
+      </w:pPr>
       <w:r>
         <w:rPr>
           <w:b/>
           <w:sz w:val="28"/>
           <w:szCs w:val="28"/>
         </w:rPr>
-        <w:t>Data</w:t>
+        <w:lastRenderedPageBreak/>
+        <w:t>Profile/</w:t>
+      </w:r>
+      <w:proofErr w:type="spellStart"/>
+      <w:r>
+        <w:rPr>
+          <w:b/>
+          <w:sz w:val="28"/>
+          <w:szCs w:val="28"/>
+        </w:rPr>
+        <w:t>Valueset</w:t>
+      </w:r>
+      <w:proofErr w:type="spellEnd"/>
+      <w:r>
+        <w:rPr>
+          <w:b/>
+          <w:sz w:val="28"/>
+          <w:szCs w:val="28"/>
+        </w:rPr>
+        <w:t xml:space="preserve">/Constraints and ONC </w:t>
+      </w:r>
+      <w:proofErr w:type="spellStart"/>
+      <w:r>
+        <w:rPr>
+          <w:b/>
+          <w:sz w:val="28"/>
+          <w:szCs w:val="28"/>
+        </w:rPr>
+        <w:t>TestPlan</w:t>
+      </w:r>
+      <w:proofErr w:type="spellEnd"/>
+      <w:r>
+        <w:rPr>
+          <w:b/>
+          <w:sz w:val="28"/>
+          <w:szCs w:val="28"/>
+        </w:rPr>
+        <w:t xml:space="preserve"> </w:t>
+      </w:r>
+      <w:r>
+        <w:rPr>
+          <w:b/>
+          <w:sz w:val="28"/>
+          <w:szCs w:val="32"/>
+        </w:rPr>
+        <w:t>changes</w:t>
       </w:r>
     </w:p>
     <w:p>
@@ -1295,7 +2057,6 @@
                 <w:sz w:val="22"/>
                 <w:szCs w:val="22"/>
               </w:rPr>
-              <w:lastRenderedPageBreak/>
               <w:t>Administration Group</w:t>
             </w:r>
           </w:p>
@@ -1592,6 +2353,7 @@
                 <w:sz w:val="22"/>
                 <w:szCs w:val="22"/>
               </w:rPr>
+              <w:lastRenderedPageBreak/>
               <w:t>Administration Group</w:t>
             </w:r>
           </w:p>
@@ -3690,15 +4452,7 @@
           <w:szCs w:val="28"/>
         </w:rPr>
         <w:lastRenderedPageBreak/>
-        <w:t>From ONC 1.9.</w:t>
-      </w:r>
-      <w:r>
-        <w:rPr>
-          <w:b/>
-          <w:sz w:val="28"/>
-          <w:szCs w:val="28"/>
-        </w:rPr>
-        <w:t>8</w:t>
+        <w:t>From ONC 1.9.8</w:t>
       </w:r>
     </w:p>
     <w:tbl>
@@ -6566,15 +7320,7 @@
           <w:szCs w:val="28"/>
         </w:rPr>
         <w:lastRenderedPageBreak/>
-        <w:t>From ONC 1.9.</w:t>
-      </w:r>
-      <w:r>
-        <w:rPr>
-          <w:b/>
-          <w:sz w:val="28"/>
-          <w:szCs w:val="28"/>
-        </w:rPr>
-        <w:t>9</w:t>
+        <w:t>From ONC 1.9.9</w:t>
       </w:r>
     </w:p>
     <w:tbl>
@@ -14564,7 +15310,6 @@
               <w:rPr>
                 <w:rFonts w:eastAsia="Times New Roman" w:cstheme="minorHAnsi"/>
               </w:rPr>
-              <w:lastRenderedPageBreak/>
               <w:t>For Z22, Z32, and Z42 messages</w:t>
             </w:r>
           </w:p>
@@ -15050,7 +15795,6 @@
               <w:rPr>
                 <w:rFonts w:eastAsia="Times New Roman" w:cstheme="minorHAnsi"/>
               </w:rPr>
-              <w:lastRenderedPageBreak/>
               <w:t>For Z22, Z32, and Z42 messages</w:t>
             </w:r>
           </w:p>
@@ -15492,7 +16236,6 @@
               <w:rPr>
                 <w:rFonts w:eastAsia="Times New Roman" w:cstheme="minorHAnsi"/>
               </w:rPr>
-              <w:lastRenderedPageBreak/>
               <w:t>For Z22, Z32, and Z42 messages</w:t>
             </w:r>
           </w:p>
@@ -16973,15 +17716,7 @@
           <w:sz w:val="28"/>
           <w:szCs w:val="32"/>
         </w:rPr>
-        <w:t>From ONC 1.9.</w:t>
-      </w:r>
-      <w:r>
-        <w:rPr>
-          <w:b/>
-          <w:sz w:val="28"/>
-          <w:szCs w:val="32"/>
-        </w:rPr>
-        <w:t>8</w:t>
+        <w:t>From ONC 1.9.8</w:t>
       </w:r>
     </w:p>
     <w:tbl>
@@ -17299,15 +18034,7 @@
           <w:szCs w:val="32"/>
         </w:rPr>
         <w:lastRenderedPageBreak/>
-        <w:t>From ONC 1.9.</w:t>
-      </w:r>
-      <w:r>
-        <w:rPr>
-          <w:b/>
-          <w:sz w:val="28"/>
-          <w:szCs w:val="32"/>
-        </w:rPr>
-        <w:t>11</w:t>
+        <w:t>From ONC 1.9.11</w:t>
       </w:r>
     </w:p>
     <w:tbl>
@@ -17865,13 +18592,6 @@
         </w:tc>
       </w:tr>
     </w:tbl>
-    <w:p>
-      <w:pPr>
-        <w:rPr>
-          <w:rFonts w:ascii="Arial" w:hAnsi="Arial" w:cs="Arial"/>
-        </w:rPr>
-      </w:pPr>
-    </w:p>
     <w:p>
       <w:pPr>
         <w:rPr>
@@ -18114,16 +18834,16 @@
     </w:lvl>
   </w:abstractNum>
   <w:abstractNum w:abstractNumId="1" w15:restartNumberingAfterBreak="0">
-    <w:nsid w:val="15F938C1"/>
+    <w:nsid w:val="13334EE2"/>
     <w:multiLevelType w:val="hybridMultilevel"/>
-    <w:tmpl w:val="2C2E4BD4"/>
+    <w:tmpl w:val="E1FC2B4E"/>
     <w:lvl w:ilvl="0" w:tplc="04090001">
       <w:start w:val="1"/>
       <w:numFmt w:val="bullet"/>
       <w:lvlText w:val=""/>
       <w:lvlJc w:val="left"/>
       <w:pPr>
-        <w:ind w:left="360" w:hanging="360"/>
+        <w:ind w:left="720" w:hanging="360"/>
       </w:pPr>
       <w:rPr>
         <w:rFonts w:ascii="Symbol" w:hAnsi="Symbol" w:hint="default"/>
@@ -18135,7 +18855,7 @@
       <w:lvlText w:val="o"/>
       <w:lvlJc w:val="left"/>
       <w:pPr>
-        <w:ind w:left="1080" w:hanging="360"/>
+        <w:ind w:left="1440" w:hanging="360"/>
       </w:pPr>
       <w:rPr>
         <w:rFonts w:ascii="Courier New" w:hAnsi="Courier New" w:cs="Courier New" w:hint="default"/>
@@ -18147,7 +18867,7 @@
       <w:lvlText w:val=""/>
       <w:lvlJc w:val="left"/>
       <w:pPr>
-        <w:ind w:left="1800" w:hanging="360"/>
+        <w:ind w:left="2160" w:hanging="360"/>
       </w:pPr>
       <w:rPr>
         <w:rFonts w:ascii="Wingdings" w:hAnsi="Wingdings" w:hint="default"/>
@@ -18159,7 +18879,7 @@
       <w:lvlText w:val=""/>
       <w:lvlJc w:val="left"/>
       <w:pPr>
-        <w:ind w:left="2520" w:hanging="360"/>
+        <w:ind w:left="2880" w:hanging="360"/>
       </w:pPr>
       <w:rPr>
         <w:rFonts w:ascii="Symbol" w:hAnsi="Symbol" w:hint="default"/>
@@ -18171,7 +18891,7 @@
       <w:lvlText w:val="o"/>
       <w:lvlJc w:val="left"/>
       <w:pPr>
-        <w:ind w:left="3240" w:hanging="360"/>
+        <w:ind w:left="3600" w:hanging="360"/>
       </w:pPr>
       <w:rPr>
         <w:rFonts w:ascii="Courier New" w:hAnsi="Courier New" w:cs="Courier New" w:hint="default"/>
@@ -18183,7 +18903,7 @@
       <w:lvlText w:val=""/>
       <w:lvlJc w:val="left"/>
       <w:pPr>
-        <w:ind w:left="3960" w:hanging="360"/>
+        <w:ind w:left="4320" w:hanging="360"/>
       </w:pPr>
       <w:rPr>
         <w:rFonts w:ascii="Wingdings" w:hAnsi="Wingdings" w:hint="default"/>
@@ -18195,7 +18915,7 @@
       <w:lvlText w:val=""/>
       <w:lvlJc w:val="left"/>
       <w:pPr>
-        <w:ind w:left="4680" w:hanging="360"/>
+        <w:ind w:left="5040" w:hanging="360"/>
       </w:pPr>
       <w:rPr>
         <w:rFonts w:ascii="Symbol" w:hAnsi="Symbol" w:hint="default"/>
@@ -18207,7 +18927,7 @@
       <w:lvlText w:val="o"/>
       <w:lvlJc w:val="left"/>
       <w:pPr>
-        <w:ind w:left="5400" w:hanging="360"/>
+        <w:ind w:left="5760" w:hanging="360"/>
       </w:pPr>
       <w:rPr>
         <w:rFonts w:ascii="Courier New" w:hAnsi="Courier New" w:cs="Courier New" w:hint="default"/>
@@ -18219,7 +18939,7 @@
       <w:lvlText w:val=""/>
       <w:lvlJc w:val="left"/>
       <w:pPr>
-        <w:ind w:left="6120" w:hanging="360"/>
+        <w:ind w:left="6480" w:hanging="360"/>
       </w:pPr>
       <w:rPr>
         <w:rFonts w:ascii="Wingdings" w:hAnsi="Wingdings" w:hint="default"/>
@@ -18227,9 +18947,9 @@
     </w:lvl>
   </w:abstractNum>
   <w:abstractNum w:abstractNumId="2" w15:restartNumberingAfterBreak="0">
-    <w:nsid w:val="21160620"/>
+    <w:nsid w:val="15F938C1"/>
     <w:multiLevelType w:val="hybridMultilevel"/>
-    <w:tmpl w:val="3DD8D7DC"/>
+    <w:tmpl w:val="2C2E4BD4"/>
     <w:lvl w:ilvl="0" w:tplc="04090001">
       <w:start w:val="1"/>
       <w:numFmt w:val="bullet"/>
@@ -18340,16 +19060,16 @@
     </w:lvl>
   </w:abstractNum>
   <w:abstractNum w:abstractNumId="3" w15:restartNumberingAfterBreak="0">
-    <w:nsid w:val="23CA3260"/>
+    <w:nsid w:val="21160620"/>
     <w:multiLevelType w:val="hybridMultilevel"/>
-    <w:tmpl w:val="88C69818"/>
+    <w:tmpl w:val="3DD8D7DC"/>
     <w:lvl w:ilvl="0" w:tplc="04090001">
       <w:start w:val="1"/>
       <w:numFmt w:val="bullet"/>
       <w:lvlText w:val=""/>
       <w:lvlJc w:val="left"/>
       <w:pPr>
-        <w:ind w:left="720" w:hanging="360"/>
+        <w:ind w:left="360" w:hanging="360"/>
       </w:pPr>
       <w:rPr>
         <w:rFonts w:ascii="Symbol" w:hAnsi="Symbol" w:hint="default"/>
@@ -18361,7 +19081,7 @@
       <w:lvlText w:val="o"/>
       <w:lvlJc w:val="left"/>
       <w:pPr>
-        <w:ind w:left="1440" w:hanging="360"/>
+        <w:ind w:left="1080" w:hanging="360"/>
       </w:pPr>
       <w:rPr>
         <w:rFonts w:ascii="Courier New" w:hAnsi="Courier New" w:cs="Courier New" w:hint="default"/>
@@ -18373,7 +19093,7 @@
       <w:lvlText w:val=""/>
       <w:lvlJc w:val="left"/>
       <w:pPr>
-        <w:ind w:left="2160" w:hanging="360"/>
+        <w:ind w:left="1800" w:hanging="360"/>
       </w:pPr>
       <w:rPr>
         <w:rFonts w:ascii="Wingdings" w:hAnsi="Wingdings" w:hint="default"/>
@@ -18385,7 +19105,7 @@
       <w:lvlText w:val=""/>
       <w:lvlJc w:val="left"/>
       <w:pPr>
-        <w:ind w:left="2880" w:hanging="360"/>
+        <w:ind w:left="2520" w:hanging="360"/>
       </w:pPr>
       <w:rPr>
         <w:rFonts w:ascii="Symbol" w:hAnsi="Symbol" w:hint="default"/>
@@ -18397,7 +19117,7 @@
       <w:lvlText w:val="o"/>
       <w:lvlJc w:val="left"/>
       <w:pPr>
-        <w:ind w:left="3600" w:hanging="360"/>
+        <w:ind w:left="3240" w:hanging="360"/>
       </w:pPr>
       <w:rPr>
         <w:rFonts w:ascii="Courier New" w:hAnsi="Courier New" w:cs="Courier New" w:hint="default"/>
@@ -18409,7 +19129,7 @@
       <w:lvlText w:val=""/>
       <w:lvlJc w:val="left"/>
       <w:pPr>
-        <w:ind w:left="4320" w:hanging="360"/>
+        <w:ind w:left="3960" w:hanging="360"/>
       </w:pPr>
       <w:rPr>
         <w:rFonts w:ascii="Wingdings" w:hAnsi="Wingdings" w:hint="default"/>
@@ -18421,7 +19141,7 @@
       <w:lvlText w:val=""/>
       <w:lvlJc w:val="left"/>
       <w:pPr>
-        <w:ind w:left="5040" w:hanging="360"/>
+        <w:ind w:left="4680" w:hanging="360"/>
       </w:pPr>
       <w:rPr>
         <w:rFonts w:ascii="Symbol" w:hAnsi="Symbol" w:hint="default"/>
@@ -18433,7 +19153,7 @@
       <w:lvlText w:val="o"/>
       <w:lvlJc w:val="left"/>
       <w:pPr>
-        <w:ind w:left="5760" w:hanging="360"/>
+        <w:ind w:left="5400" w:hanging="360"/>
       </w:pPr>
       <w:rPr>
         <w:rFonts w:ascii="Courier New" w:hAnsi="Courier New" w:cs="Courier New" w:hint="default"/>
@@ -18445,7 +19165,7 @@
       <w:lvlText w:val=""/>
       <w:lvlJc w:val="left"/>
       <w:pPr>
-        <w:ind w:left="6480" w:hanging="360"/>
+        <w:ind w:left="6120" w:hanging="360"/>
       </w:pPr>
       <w:rPr>
         <w:rFonts w:ascii="Wingdings" w:hAnsi="Wingdings" w:hint="default"/>
@@ -18453,16 +19173,16 @@
     </w:lvl>
   </w:abstractNum>
   <w:abstractNum w:abstractNumId="4" w15:restartNumberingAfterBreak="0">
-    <w:nsid w:val="2D8867D3"/>
+    <w:nsid w:val="23CA3260"/>
     <w:multiLevelType w:val="hybridMultilevel"/>
-    <w:tmpl w:val="89BC6D44"/>
+    <w:tmpl w:val="88C69818"/>
     <w:lvl w:ilvl="0" w:tplc="04090001">
       <w:start w:val="1"/>
       <w:numFmt w:val="bullet"/>
       <w:lvlText w:val=""/>
       <w:lvlJc w:val="left"/>
       <w:pPr>
-        <w:ind w:left="360" w:hanging="360"/>
+        <w:ind w:left="720" w:hanging="360"/>
       </w:pPr>
       <w:rPr>
         <w:rFonts w:ascii="Symbol" w:hAnsi="Symbol" w:hint="default"/>
@@ -18474,7 +19194,7 @@
       <w:lvlText w:val="o"/>
       <w:lvlJc w:val="left"/>
       <w:pPr>
-        <w:ind w:left="1080" w:hanging="360"/>
+        <w:ind w:left="1440" w:hanging="360"/>
       </w:pPr>
       <w:rPr>
         <w:rFonts w:ascii="Courier New" w:hAnsi="Courier New" w:cs="Courier New" w:hint="default"/>
@@ -18486,7 +19206,7 @@
       <w:lvlText w:val=""/>
       <w:lvlJc w:val="left"/>
       <w:pPr>
-        <w:ind w:left="1800" w:hanging="360"/>
+        <w:ind w:left="2160" w:hanging="360"/>
       </w:pPr>
       <w:rPr>
         <w:rFonts w:ascii="Wingdings" w:hAnsi="Wingdings" w:hint="default"/>
@@ -18498,7 +19218,7 @@
       <w:lvlText w:val=""/>
       <w:lvlJc w:val="left"/>
       <w:pPr>
-        <w:ind w:left="2520" w:hanging="360"/>
+        <w:ind w:left="2880" w:hanging="360"/>
       </w:pPr>
       <w:rPr>
         <w:rFonts w:ascii="Symbol" w:hAnsi="Symbol" w:hint="default"/>
@@ -18510,7 +19230,7 @@
       <w:lvlText w:val="o"/>
       <w:lvlJc w:val="left"/>
       <w:pPr>
-        <w:ind w:left="3240" w:hanging="360"/>
+        <w:ind w:left="3600" w:hanging="360"/>
       </w:pPr>
       <w:rPr>
         <w:rFonts w:ascii="Courier New" w:hAnsi="Courier New" w:cs="Courier New" w:hint="default"/>
@@ -18522,7 +19242,7 @@
       <w:lvlText w:val=""/>
       <w:lvlJc w:val="left"/>
       <w:pPr>
-        <w:ind w:left="3960" w:hanging="360"/>
+        <w:ind w:left="4320" w:hanging="360"/>
       </w:pPr>
       <w:rPr>
         <w:rFonts w:ascii="Wingdings" w:hAnsi="Wingdings" w:hint="default"/>
@@ -18534,7 +19254,7 @@
       <w:lvlText w:val=""/>
       <w:lvlJc w:val="left"/>
       <w:pPr>
-        <w:ind w:left="4680" w:hanging="360"/>
+        <w:ind w:left="5040" w:hanging="360"/>
       </w:pPr>
       <w:rPr>
         <w:rFonts w:ascii="Symbol" w:hAnsi="Symbol" w:hint="default"/>
@@ -18546,7 +19266,7 @@
       <w:lvlText w:val="o"/>
       <w:lvlJc w:val="left"/>
       <w:pPr>
-        <w:ind w:left="5400" w:hanging="360"/>
+        <w:ind w:left="5760" w:hanging="360"/>
       </w:pPr>
       <w:rPr>
         <w:rFonts w:ascii="Courier New" w:hAnsi="Courier New" w:cs="Courier New" w:hint="default"/>
@@ -18558,7 +19278,7 @@
       <w:lvlText w:val=""/>
       <w:lvlJc w:val="left"/>
       <w:pPr>
-        <w:ind w:left="6120" w:hanging="360"/>
+        <w:ind w:left="6480" w:hanging="360"/>
       </w:pPr>
       <w:rPr>
         <w:rFonts w:ascii="Wingdings" w:hAnsi="Wingdings" w:hint="default"/>
@@ -18566,16 +19286,16 @@
     </w:lvl>
   </w:abstractNum>
   <w:abstractNum w:abstractNumId="5" w15:restartNumberingAfterBreak="0">
-    <w:nsid w:val="2EE539EA"/>
+    <w:nsid w:val="2D8867D3"/>
     <w:multiLevelType w:val="hybridMultilevel"/>
-    <w:tmpl w:val="292277A2"/>
+    <w:tmpl w:val="89BC6D44"/>
     <w:lvl w:ilvl="0" w:tplc="04090001">
       <w:start w:val="1"/>
       <w:numFmt w:val="bullet"/>
       <w:lvlText w:val=""/>
       <w:lvlJc w:val="left"/>
       <w:pPr>
-        <w:ind w:left="720" w:hanging="360"/>
+        <w:ind w:left="360" w:hanging="360"/>
       </w:pPr>
       <w:rPr>
         <w:rFonts w:ascii="Symbol" w:hAnsi="Symbol" w:hint="default"/>
@@ -18587,7 +19307,7 @@
       <w:lvlText w:val="o"/>
       <w:lvlJc w:val="left"/>
       <w:pPr>
-        <w:ind w:left="1440" w:hanging="360"/>
+        <w:ind w:left="1080" w:hanging="360"/>
       </w:pPr>
       <w:rPr>
         <w:rFonts w:ascii="Courier New" w:hAnsi="Courier New" w:cs="Courier New" w:hint="default"/>
@@ -18599,7 +19319,7 @@
       <w:lvlText w:val=""/>
       <w:lvlJc w:val="left"/>
       <w:pPr>
-        <w:ind w:left="2160" w:hanging="360"/>
+        <w:ind w:left="1800" w:hanging="360"/>
       </w:pPr>
       <w:rPr>
         <w:rFonts w:ascii="Wingdings" w:hAnsi="Wingdings" w:hint="default"/>
@@ -18611,7 +19331,7 @@
       <w:lvlText w:val=""/>
       <w:lvlJc w:val="left"/>
       <w:pPr>
-        <w:ind w:left="2880" w:hanging="360"/>
+        <w:ind w:left="2520" w:hanging="360"/>
       </w:pPr>
       <w:rPr>
         <w:rFonts w:ascii="Symbol" w:hAnsi="Symbol" w:hint="default"/>
@@ -18623,7 +19343,7 @@
       <w:lvlText w:val="o"/>
       <w:lvlJc w:val="left"/>
       <w:pPr>
-        <w:ind w:left="3600" w:hanging="360"/>
+        <w:ind w:left="3240" w:hanging="360"/>
       </w:pPr>
       <w:rPr>
         <w:rFonts w:ascii="Courier New" w:hAnsi="Courier New" w:cs="Courier New" w:hint="default"/>
@@ -18635,7 +19355,7 @@
       <w:lvlText w:val=""/>
       <w:lvlJc w:val="left"/>
       <w:pPr>
-        <w:ind w:left="4320" w:hanging="360"/>
+        <w:ind w:left="3960" w:hanging="360"/>
       </w:pPr>
       <w:rPr>
         <w:rFonts w:ascii="Wingdings" w:hAnsi="Wingdings" w:hint="default"/>
@@ -18647,7 +19367,7 @@
       <w:lvlText w:val=""/>
       <w:lvlJc w:val="left"/>
       <w:pPr>
-        <w:ind w:left="5040" w:hanging="360"/>
+        <w:ind w:left="4680" w:hanging="360"/>
       </w:pPr>
       <w:rPr>
         <w:rFonts w:ascii="Symbol" w:hAnsi="Symbol" w:hint="default"/>
@@ -18659,7 +19379,7 @@
       <w:lvlText w:val="o"/>
       <w:lvlJc w:val="left"/>
       <w:pPr>
-        <w:ind w:left="5760" w:hanging="360"/>
+        <w:ind w:left="5400" w:hanging="360"/>
       </w:pPr>
       <w:rPr>
         <w:rFonts w:ascii="Courier New" w:hAnsi="Courier New" w:cs="Courier New" w:hint="default"/>
@@ -18671,7 +19391,7 @@
       <w:lvlText w:val=""/>
       <w:lvlJc w:val="left"/>
       <w:pPr>
-        <w:ind w:left="6480" w:hanging="360"/>
+        <w:ind w:left="6120" w:hanging="360"/>
       </w:pPr>
       <w:rPr>
         <w:rFonts w:ascii="Wingdings" w:hAnsi="Wingdings" w:hint="default"/>
@@ -18679,9 +19399,9 @@
     </w:lvl>
   </w:abstractNum>
   <w:abstractNum w:abstractNumId="6" w15:restartNumberingAfterBreak="0">
-    <w:nsid w:val="30A67E7C"/>
+    <w:nsid w:val="2EE539EA"/>
     <w:multiLevelType w:val="hybridMultilevel"/>
-    <w:tmpl w:val="39E21912"/>
+    <w:tmpl w:val="292277A2"/>
     <w:lvl w:ilvl="0" w:tplc="04090001">
       <w:start w:val="1"/>
       <w:numFmt w:val="bullet"/>
@@ -18792,16 +19512,16 @@
     </w:lvl>
   </w:abstractNum>
   <w:abstractNum w:abstractNumId="7" w15:restartNumberingAfterBreak="0">
-    <w:nsid w:val="323849F7"/>
+    <w:nsid w:val="30A67E7C"/>
     <w:multiLevelType w:val="hybridMultilevel"/>
-    <w:tmpl w:val="B9B4AD14"/>
+    <w:tmpl w:val="39E21912"/>
     <w:lvl w:ilvl="0" w:tplc="04090001">
       <w:start w:val="1"/>
       <w:numFmt w:val="bullet"/>
       <w:lvlText w:val=""/>
       <w:lvlJc w:val="left"/>
       <w:pPr>
-        <w:ind w:left="360" w:hanging="360"/>
+        <w:ind w:left="720" w:hanging="360"/>
       </w:pPr>
       <w:rPr>
         <w:rFonts w:ascii="Symbol" w:hAnsi="Symbol" w:hint="default"/>
@@ -18813,7 +19533,7 @@
       <w:lvlText w:val="o"/>
       <w:lvlJc w:val="left"/>
       <w:pPr>
-        <w:ind w:left="1080" w:hanging="360"/>
+        <w:ind w:left="1440" w:hanging="360"/>
       </w:pPr>
       <w:rPr>
         <w:rFonts w:ascii="Courier New" w:hAnsi="Courier New" w:cs="Courier New" w:hint="default"/>
@@ -18825,7 +19545,7 @@
       <w:lvlText w:val=""/>
       <w:lvlJc w:val="left"/>
       <w:pPr>
-        <w:ind w:left="1800" w:hanging="360"/>
+        <w:ind w:left="2160" w:hanging="360"/>
       </w:pPr>
       <w:rPr>
         <w:rFonts w:ascii="Wingdings" w:hAnsi="Wingdings" w:hint="default"/>
@@ -18837,7 +19557,7 @@
       <w:lvlText w:val=""/>
       <w:lvlJc w:val="left"/>
       <w:pPr>
-        <w:ind w:left="2520" w:hanging="360"/>
+        <w:ind w:left="2880" w:hanging="360"/>
       </w:pPr>
       <w:rPr>
         <w:rFonts w:ascii="Symbol" w:hAnsi="Symbol" w:hint="default"/>
@@ -18849,7 +19569,7 @@
       <w:lvlText w:val="o"/>
       <w:lvlJc w:val="left"/>
       <w:pPr>
-        <w:ind w:left="3240" w:hanging="360"/>
+        <w:ind w:left="3600" w:hanging="360"/>
       </w:pPr>
       <w:rPr>
         <w:rFonts w:ascii="Courier New" w:hAnsi="Courier New" w:cs="Courier New" w:hint="default"/>
@@ -18861,7 +19581,7 @@
       <w:lvlText w:val=""/>
       <w:lvlJc w:val="left"/>
       <w:pPr>
-        <w:ind w:left="3960" w:hanging="360"/>
+        <w:ind w:left="4320" w:hanging="360"/>
       </w:pPr>
       <w:rPr>
         <w:rFonts w:ascii="Wingdings" w:hAnsi="Wingdings" w:hint="default"/>
@@ -18873,7 +19593,7 @@
       <w:lvlText w:val=""/>
       <w:lvlJc w:val="left"/>
       <w:pPr>
-        <w:ind w:left="4680" w:hanging="360"/>
+        <w:ind w:left="5040" w:hanging="360"/>
       </w:pPr>
       <w:rPr>
         <w:rFonts w:ascii="Symbol" w:hAnsi="Symbol" w:hint="default"/>
@@ -18885,7 +19605,7 @@
       <w:lvlText w:val="o"/>
       <w:lvlJc w:val="left"/>
       <w:pPr>
-        <w:ind w:left="5400" w:hanging="360"/>
+        <w:ind w:left="5760" w:hanging="360"/>
       </w:pPr>
       <w:rPr>
         <w:rFonts w:ascii="Courier New" w:hAnsi="Courier New" w:cs="Courier New" w:hint="default"/>
@@ -18897,7 +19617,7 @@
       <w:lvlText w:val=""/>
       <w:lvlJc w:val="left"/>
       <w:pPr>
-        <w:ind w:left="6120" w:hanging="360"/>
+        <w:ind w:left="6480" w:hanging="360"/>
       </w:pPr>
       <w:rPr>
         <w:rFonts w:ascii="Wingdings" w:hAnsi="Wingdings" w:hint="default"/>
@@ -18905,9 +19625,9 @@
     </w:lvl>
   </w:abstractNum>
   <w:abstractNum w:abstractNumId="8" w15:restartNumberingAfterBreak="0">
-    <w:nsid w:val="4A1850F7"/>
+    <w:nsid w:val="323849F7"/>
     <w:multiLevelType w:val="hybridMultilevel"/>
-    <w:tmpl w:val="BF828B58"/>
+    <w:tmpl w:val="B9B4AD14"/>
     <w:lvl w:ilvl="0" w:tplc="04090001">
       <w:start w:val="1"/>
       <w:numFmt w:val="bullet"/>
@@ -19018,9 +19738,9 @@
     </w:lvl>
   </w:abstractNum>
   <w:abstractNum w:abstractNumId="9" w15:restartNumberingAfterBreak="0">
-    <w:nsid w:val="526529A7"/>
+    <w:nsid w:val="4A1850F7"/>
     <w:multiLevelType w:val="hybridMultilevel"/>
-    <w:tmpl w:val="319CAB68"/>
+    <w:tmpl w:val="BF828B58"/>
     <w:lvl w:ilvl="0" w:tplc="04090001">
       <w:start w:val="1"/>
       <w:numFmt w:val="bullet"/>
@@ -19131,9 +19851,9 @@
     </w:lvl>
   </w:abstractNum>
   <w:abstractNum w:abstractNumId="10" w15:restartNumberingAfterBreak="0">
-    <w:nsid w:val="53D60BE8"/>
+    <w:nsid w:val="526529A7"/>
     <w:multiLevelType w:val="hybridMultilevel"/>
-    <w:tmpl w:val="05BA1A30"/>
+    <w:tmpl w:val="319CAB68"/>
     <w:lvl w:ilvl="0" w:tplc="04090001">
       <w:start w:val="1"/>
       <w:numFmt w:val="bullet"/>
@@ -19244,6 +19964,230 @@
     </w:lvl>
   </w:abstractNum>
   <w:abstractNum w:abstractNumId="11" w15:restartNumberingAfterBreak="0">
+    <w:nsid w:val="53D60BE8"/>
+    <w:multiLevelType w:val="hybridMultilevel"/>
+    <w:tmpl w:val="05BA1A30"/>
+    <w:lvl w:ilvl="0" w:tplc="04090001">
+      <w:start w:val="1"/>
+      <w:numFmt w:val="bullet"/>
+      <w:lvlText w:val=""/>
+      <w:lvlJc w:val="left"/>
+      <w:pPr>
+        <w:ind w:left="360" w:hanging="360"/>
+      </w:pPr>
+      <w:rPr>
+        <w:rFonts w:ascii="Symbol" w:hAnsi="Symbol" w:hint="default"/>
+      </w:rPr>
+    </w:lvl>
+    <w:lvl w:ilvl="1" w:tplc="04090003" w:tentative="1">
+      <w:start w:val="1"/>
+      <w:numFmt w:val="bullet"/>
+      <w:lvlText w:val="o"/>
+      <w:lvlJc w:val="left"/>
+      <w:pPr>
+        <w:ind w:left="1080" w:hanging="360"/>
+      </w:pPr>
+      <w:rPr>
+        <w:rFonts w:ascii="Courier New" w:hAnsi="Courier New" w:cs="Courier New" w:hint="default"/>
+      </w:rPr>
+    </w:lvl>
+    <w:lvl w:ilvl="2" w:tplc="04090005" w:tentative="1">
+      <w:start w:val="1"/>
+      <w:numFmt w:val="bullet"/>
+      <w:lvlText w:val=""/>
+      <w:lvlJc w:val="left"/>
+      <w:pPr>
+        <w:ind w:left="1800" w:hanging="360"/>
+      </w:pPr>
+      <w:rPr>
+        <w:rFonts w:ascii="Wingdings" w:hAnsi="Wingdings" w:hint="default"/>
+      </w:rPr>
+    </w:lvl>
+    <w:lvl w:ilvl="3" w:tplc="04090001" w:tentative="1">
+      <w:start w:val="1"/>
+      <w:numFmt w:val="bullet"/>
+      <w:lvlText w:val=""/>
+      <w:lvlJc w:val="left"/>
+      <w:pPr>
+        <w:ind w:left="2520" w:hanging="360"/>
+      </w:pPr>
+      <w:rPr>
+        <w:rFonts w:ascii="Symbol" w:hAnsi="Symbol" w:hint="default"/>
+      </w:rPr>
+    </w:lvl>
+    <w:lvl w:ilvl="4" w:tplc="04090003" w:tentative="1">
+      <w:start w:val="1"/>
+      <w:numFmt w:val="bullet"/>
+      <w:lvlText w:val="o"/>
+      <w:lvlJc w:val="left"/>
+      <w:pPr>
+        <w:ind w:left="3240" w:hanging="360"/>
+      </w:pPr>
+      <w:rPr>
+        <w:rFonts w:ascii="Courier New" w:hAnsi="Courier New" w:cs="Courier New" w:hint="default"/>
+      </w:rPr>
+    </w:lvl>
+    <w:lvl w:ilvl="5" w:tplc="04090005" w:tentative="1">
+      <w:start w:val="1"/>
+      <w:numFmt w:val="bullet"/>
+      <w:lvlText w:val=""/>
+      <w:lvlJc w:val="left"/>
+      <w:pPr>
+        <w:ind w:left="3960" w:hanging="360"/>
+      </w:pPr>
+      <w:rPr>
+        <w:rFonts w:ascii="Wingdings" w:hAnsi="Wingdings" w:hint="default"/>
+      </w:rPr>
+    </w:lvl>
+    <w:lvl w:ilvl="6" w:tplc="04090001" w:tentative="1">
+      <w:start w:val="1"/>
+      <w:numFmt w:val="bullet"/>
+      <w:lvlText w:val=""/>
+      <w:lvlJc w:val="left"/>
+      <w:pPr>
+        <w:ind w:left="4680" w:hanging="360"/>
+      </w:pPr>
+      <w:rPr>
+        <w:rFonts w:ascii="Symbol" w:hAnsi="Symbol" w:hint="default"/>
+      </w:rPr>
+    </w:lvl>
+    <w:lvl w:ilvl="7" w:tplc="04090003" w:tentative="1">
+      <w:start w:val="1"/>
+      <w:numFmt w:val="bullet"/>
+      <w:lvlText w:val="o"/>
+      <w:lvlJc w:val="left"/>
+      <w:pPr>
+        <w:ind w:left="5400" w:hanging="360"/>
+      </w:pPr>
+      <w:rPr>
+        <w:rFonts w:ascii="Courier New" w:hAnsi="Courier New" w:cs="Courier New" w:hint="default"/>
+      </w:rPr>
+    </w:lvl>
+    <w:lvl w:ilvl="8" w:tplc="04090005" w:tentative="1">
+      <w:start w:val="1"/>
+      <w:numFmt w:val="bullet"/>
+      <w:lvlText w:val=""/>
+      <w:lvlJc w:val="left"/>
+      <w:pPr>
+        <w:ind w:left="6120" w:hanging="360"/>
+      </w:pPr>
+      <w:rPr>
+        <w:rFonts w:ascii="Wingdings" w:hAnsi="Wingdings" w:hint="default"/>
+      </w:rPr>
+    </w:lvl>
+  </w:abstractNum>
+  <w:abstractNum w:abstractNumId="12" w15:restartNumberingAfterBreak="0">
+    <w:nsid w:val="53E1216A"/>
+    <w:multiLevelType w:val="hybridMultilevel"/>
+    <w:tmpl w:val="FE12C1DC"/>
+    <w:lvl w:ilvl="0" w:tplc="48288602">
+      <w:numFmt w:val="bullet"/>
+      <w:lvlText w:val="•"/>
+      <w:lvlJc w:val="left"/>
+      <w:pPr>
+        <w:ind w:left="1080" w:hanging="720"/>
+      </w:pPr>
+      <w:rPr>
+        <w:rFonts w:ascii="Arial" w:eastAsiaTheme="minorHAnsi" w:hAnsi="Arial" w:cs="Arial" w:hint="default"/>
+      </w:rPr>
+    </w:lvl>
+    <w:lvl w:ilvl="1" w:tplc="CDAA76FE">
+      <w:numFmt w:val="bullet"/>
+      <w:lvlText w:val=""/>
+      <w:lvlJc w:val="left"/>
+      <w:pPr>
+        <w:ind w:left="1800" w:hanging="720"/>
+      </w:pPr>
+      <w:rPr>
+        <w:rFonts w:ascii="Symbol" w:eastAsiaTheme="minorHAnsi" w:hAnsi="Symbol" w:cs="Arial" w:hint="default"/>
+      </w:rPr>
+    </w:lvl>
+    <w:lvl w:ilvl="2" w:tplc="04090005" w:tentative="1">
+      <w:start w:val="1"/>
+      <w:numFmt w:val="bullet"/>
+      <w:lvlText w:val=""/>
+      <w:lvlJc w:val="left"/>
+      <w:pPr>
+        <w:ind w:left="2160" w:hanging="360"/>
+      </w:pPr>
+      <w:rPr>
+        <w:rFonts w:ascii="Wingdings" w:hAnsi="Wingdings" w:hint="default"/>
+      </w:rPr>
+    </w:lvl>
+    <w:lvl w:ilvl="3" w:tplc="04090001" w:tentative="1">
+      <w:start w:val="1"/>
+      <w:numFmt w:val="bullet"/>
+      <w:lvlText w:val=""/>
+      <w:lvlJc w:val="left"/>
+      <w:pPr>
+        <w:ind w:left="2880" w:hanging="360"/>
+      </w:pPr>
+      <w:rPr>
+        <w:rFonts w:ascii="Symbol" w:hAnsi="Symbol" w:hint="default"/>
+      </w:rPr>
+    </w:lvl>
+    <w:lvl w:ilvl="4" w:tplc="04090003" w:tentative="1">
+      <w:start w:val="1"/>
+      <w:numFmt w:val="bullet"/>
+      <w:lvlText w:val="o"/>
+      <w:lvlJc w:val="left"/>
+      <w:pPr>
+        <w:ind w:left="3600" w:hanging="360"/>
+      </w:pPr>
+      <w:rPr>
+        <w:rFonts w:ascii="Courier New" w:hAnsi="Courier New" w:cs="Courier New" w:hint="default"/>
+      </w:rPr>
+    </w:lvl>
+    <w:lvl w:ilvl="5" w:tplc="04090005" w:tentative="1">
+      <w:start w:val="1"/>
+      <w:numFmt w:val="bullet"/>
+      <w:lvlText w:val=""/>
+      <w:lvlJc w:val="left"/>
+      <w:pPr>
+        <w:ind w:left="4320" w:hanging="360"/>
+      </w:pPr>
+      <w:rPr>
+        <w:rFonts w:ascii="Wingdings" w:hAnsi="Wingdings" w:hint="default"/>
+      </w:rPr>
+    </w:lvl>
+    <w:lvl w:ilvl="6" w:tplc="04090001" w:tentative="1">
+      <w:start w:val="1"/>
+      <w:numFmt w:val="bullet"/>
+      <w:lvlText w:val=""/>
+      <w:lvlJc w:val="left"/>
+      <w:pPr>
+        <w:ind w:left="5040" w:hanging="360"/>
+      </w:pPr>
+      <w:rPr>
+        <w:rFonts w:ascii="Symbol" w:hAnsi="Symbol" w:hint="default"/>
+      </w:rPr>
+    </w:lvl>
+    <w:lvl w:ilvl="7" w:tplc="04090003" w:tentative="1">
+      <w:start w:val="1"/>
+      <w:numFmt w:val="bullet"/>
+      <w:lvlText w:val="o"/>
+      <w:lvlJc w:val="left"/>
+      <w:pPr>
+        <w:ind w:left="5760" w:hanging="360"/>
+      </w:pPr>
+      <w:rPr>
+        <w:rFonts w:ascii="Courier New" w:hAnsi="Courier New" w:cs="Courier New" w:hint="default"/>
+      </w:rPr>
+    </w:lvl>
+    <w:lvl w:ilvl="8" w:tplc="04090005" w:tentative="1">
+      <w:start w:val="1"/>
+      <w:numFmt w:val="bullet"/>
+      <w:lvlText w:val=""/>
+      <w:lvlJc w:val="left"/>
+      <w:pPr>
+        <w:ind w:left="6480" w:hanging="360"/>
+      </w:pPr>
+      <w:rPr>
+        <w:rFonts w:ascii="Wingdings" w:hAnsi="Wingdings" w:hint="default"/>
+      </w:rPr>
+    </w:lvl>
+  </w:abstractNum>
+  <w:abstractNum w:abstractNumId="13" w15:restartNumberingAfterBreak="0">
     <w:nsid w:val="5C2B1796"/>
     <w:multiLevelType w:val="hybridMultilevel"/>
     <w:tmpl w:val="C0C86996"/>
@@ -19356,7 +20300,118 @@
       </w:rPr>
     </w:lvl>
   </w:abstractNum>
-  <w:abstractNum w:abstractNumId="12" w15:restartNumberingAfterBreak="0">
+  <w:abstractNum w:abstractNumId="14" w15:restartNumberingAfterBreak="0">
+    <w:nsid w:val="5E9259C3"/>
+    <w:multiLevelType w:val="hybridMultilevel"/>
+    <w:tmpl w:val="896A0D14"/>
+    <w:lvl w:ilvl="0" w:tplc="48288602">
+      <w:numFmt w:val="bullet"/>
+      <w:lvlText w:val="•"/>
+      <w:lvlJc w:val="left"/>
+      <w:pPr>
+        <w:ind w:left="1080" w:hanging="720"/>
+      </w:pPr>
+      <w:rPr>
+        <w:rFonts w:ascii="Arial" w:eastAsiaTheme="minorHAnsi" w:hAnsi="Arial" w:cs="Arial" w:hint="default"/>
+      </w:rPr>
+    </w:lvl>
+    <w:lvl w:ilvl="1" w:tplc="1C265BAA">
+      <w:numFmt w:val="bullet"/>
+      <w:lvlText w:val=""/>
+      <w:lvlJc w:val="left"/>
+      <w:pPr>
+        <w:ind w:left="1800" w:hanging="720"/>
+      </w:pPr>
+      <w:rPr>
+        <w:rFonts w:ascii="Symbol" w:eastAsiaTheme="minorHAnsi" w:hAnsi="Symbol" w:cs="Arial" w:hint="default"/>
+      </w:rPr>
+    </w:lvl>
+    <w:lvl w:ilvl="2" w:tplc="04090005" w:tentative="1">
+      <w:start w:val="1"/>
+      <w:numFmt w:val="bullet"/>
+      <w:lvlText w:val=""/>
+      <w:lvlJc w:val="left"/>
+      <w:pPr>
+        <w:ind w:left="2160" w:hanging="360"/>
+      </w:pPr>
+      <w:rPr>
+        <w:rFonts w:ascii="Wingdings" w:hAnsi="Wingdings" w:hint="default"/>
+      </w:rPr>
+    </w:lvl>
+    <w:lvl w:ilvl="3" w:tplc="04090001" w:tentative="1">
+      <w:start w:val="1"/>
+      <w:numFmt w:val="bullet"/>
+      <w:lvlText w:val=""/>
+      <w:lvlJc w:val="left"/>
+      <w:pPr>
+        <w:ind w:left="2880" w:hanging="360"/>
+      </w:pPr>
+      <w:rPr>
+        <w:rFonts w:ascii="Symbol" w:hAnsi="Symbol" w:hint="default"/>
+      </w:rPr>
+    </w:lvl>
+    <w:lvl w:ilvl="4" w:tplc="04090003" w:tentative="1">
+      <w:start w:val="1"/>
+      <w:numFmt w:val="bullet"/>
+      <w:lvlText w:val="o"/>
+      <w:lvlJc w:val="left"/>
+      <w:pPr>
+        <w:ind w:left="3600" w:hanging="360"/>
+      </w:pPr>
+      <w:rPr>
+        <w:rFonts w:ascii="Courier New" w:hAnsi="Courier New" w:cs="Courier New" w:hint="default"/>
+      </w:rPr>
+    </w:lvl>
+    <w:lvl w:ilvl="5" w:tplc="04090005" w:tentative="1">
+      <w:start w:val="1"/>
+      <w:numFmt w:val="bullet"/>
+      <w:lvlText w:val=""/>
+      <w:lvlJc w:val="left"/>
+      <w:pPr>
+        <w:ind w:left="4320" w:hanging="360"/>
+      </w:pPr>
+      <w:rPr>
+        <w:rFonts w:ascii="Wingdings" w:hAnsi="Wingdings" w:hint="default"/>
+      </w:rPr>
+    </w:lvl>
+    <w:lvl w:ilvl="6" w:tplc="04090001" w:tentative="1">
+      <w:start w:val="1"/>
+      <w:numFmt w:val="bullet"/>
+      <w:lvlText w:val=""/>
+      <w:lvlJc w:val="left"/>
+      <w:pPr>
+        <w:ind w:left="5040" w:hanging="360"/>
+      </w:pPr>
+      <w:rPr>
+        <w:rFonts w:ascii="Symbol" w:hAnsi="Symbol" w:hint="default"/>
+      </w:rPr>
+    </w:lvl>
+    <w:lvl w:ilvl="7" w:tplc="04090003" w:tentative="1">
+      <w:start w:val="1"/>
+      <w:numFmt w:val="bullet"/>
+      <w:lvlText w:val="o"/>
+      <w:lvlJc w:val="left"/>
+      <w:pPr>
+        <w:ind w:left="5760" w:hanging="360"/>
+      </w:pPr>
+      <w:rPr>
+        <w:rFonts w:ascii="Courier New" w:hAnsi="Courier New" w:cs="Courier New" w:hint="default"/>
+      </w:rPr>
+    </w:lvl>
+    <w:lvl w:ilvl="8" w:tplc="04090005" w:tentative="1">
+      <w:start w:val="1"/>
+      <w:numFmt w:val="bullet"/>
+      <w:lvlText w:val=""/>
+      <w:lvlJc w:val="left"/>
+      <w:pPr>
+        <w:ind w:left="6480" w:hanging="360"/>
+      </w:pPr>
+      <w:rPr>
+        <w:rFonts w:ascii="Wingdings" w:hAnsi="Wingdings" w:hint="default"/>
+      </w:rPr>
+    </w:lvl>
+  </w:abstractNum>
+  <w:abstractNum w:abstractNumId="15" w15:restartNumberingAfterBreak="0">
     <w:nsid w:val="607E1CB2"/>
     <w:multiLevelType w:val="hybridMultilevel"/>
     <w:tmpl w:val="E9C00820"/>
@@ -19469,7 +20524,7 @@
       </w:rPr>
     </w:lvl>
   </w:abstractNum>
-  <w:abstractNum w:abstractNumId="13" w15:restartNumberingAfterBreak="0">
+  <w:abstractNum w:abstractNumId="16" w15:restartNumberingAfterBreak="0">
     <w:nsid w:val="60AE2FD6"/>
     <w:multiLevelType w:val="hybridMultilevel"/>
     <w:tmpl w:val="E0444418"/>
@@ -19582,7 +20637,7 @@
       </w:rPr>
     </w:lvl>
   </w:abstractNum>
-  <w:abstractNum w:abstractNumId="14" w15:restartNumberingAfterBreak="0">
+  <w:abstractNum w:abstractNumId="17" w15:restartNumberingAfterBreak="0">
     <w:nsid w:val="6AC141B4"/>
     <w:multiLevelType w:val="hybridMultilevel"/>
     <w:tmpl w:val="9EBAD886"/>
@@ -19695,7 +20750,7 @@
       </w:rPr>
     </w:lvl>
   </w:abstractNum>
-  <w:abstractNum w:abstractNumId="15" w15:restartNumberingAfterBreak="0">
+  <w:abstractNum w:abstractNumId="18" w15:restartNumberingAfterBreak="0">
     <w:nsid w:val="73BC51D3"/>
     <w:multiLevelType w:val="hybridMultilevel"/>
     <w:tmpl w:val="B9A68B76"/>
@@ -19808,7 +20863,119 @@
       </w:rPr>
     </w:lvl>
   </w:abstractNum>
-  <w:abstractNum w:abstractNumId="16" w15:restartNumberingAfterBreak="0">
+  <w:abstractNum w:abstractNumId="19" w15:restartNumberingAfterBreak="0">
+    <w:nsid w:val="764A4F35"/>
+    <w:multiLevelType w:val="hybridMultilevel"/>
+    <w:tmpl w:val="F4D67E1C"/>
+    <w:lvl w:ilvl="0" w:tplc="48288602">
+      <w:numFmt w:val="bullet"/>
+      <w:lvlText w:val="•"/>
+      <w:lvlJc w:val="left"/>
+      <w:pPr>
+        <w:ind w:left="1080" w:hanging="720"/>
+      </w:pPr>
+      <w:rPr>
+        <w:rFonts w:ascii="Arial" w:eastAsiaTheme="minorHAnsi" w:hAnsi="Arial" w:cs="Arial" w:hint="default"/>
+      </w:rPr>
+    </w:lvl>
+    <w:lvl w:ilvl="1" w:tplc="04090003" w:tentative="1">
+      <w:start w:val="1"/>
+      <w:numFmt w:val="bullet"/>
+      <w:lvlText w:val="o"/>
+      <w:lvlJc w:val="left"/>
+      <w:pPr>
+        <w:ind w:left="1440" w:hanging="360"/>
+      </w:pPr>
+      <w:rPr>
+        <w:rFonts w:ascii="Courier New" w:hAnsi="Courier New" w:cs="Courier New" w:hint="default"/>
+      </w:rPr>
+    </w:lvl>
+    <w:lvl w:ilvl="2" w:tplc="04090005" w:tentative="1">
+      <w:start w:val="1"/>
+      <w:numFmt w:val="bullet"/>
+      <w:lvlText w:val=""/>
+      <w:lvlJc w:val="left"/>
+      <w:pPr>
+        <w:ind w:left="2160" w:hanging="360"/>
+      </w:pPr>
+      <w:rPr>
+        <w:rFonts w:ascii="Wingdings" w:hAnsi="Wingdings" w:hint="default"/>
+      </w:rPr>
+    </w:lvl>
+    <w:lvl w:ilvl="3" w:tplc="04090001" w:tentative="1">
+      <w:start w:val="1"/>
+      <w:numFmt w:val="bullet"/>
+      <w:lvlText w:val=""/>
+      <w:lvlJc w:val="left"/>
+      <w:pPr>
+        <w:ind w:left="2880" w:hanging="360"/>
+      </w:pPr>
+      <w:rPr>
+        <w:rFonts w:ascii="Symbol" w:hAnsi="Symbol" w:hint="default"/>
+      </w:rPr>
+    </w:lvl>
+    <w:lvl w:ilvl="4" w:tplc="04090003" w:tentative="1">
+      <w:start w:val="1"/>
+      <w:numFmt w:val="bullet"/>
+      <w:lvlText w:val="o"/>
+      <w:lvlJc w:val="left"/>
+      <w:pPr>
+        <w:ind w:left="3600" w:hanging="360"/>
+      </w:pPr>
+      <w:rPr>
+        <w:rFonts w:ascii="Courier New" w:hAnsi="Courier New" w:cs="Courier New" w:hint="default"/>
+      </w:rPr>
+    </w:lvl>
+    <w:lvl w:ilvl="5" w:tplc="04090005" w:tentative="1">
+      <w:start w:val="1"/>
+      <w:numFmt w:val="bullet"/>
+      <w:lvlText w:val=""/>
+      <w:lvlJc w:val="left"/>
+      <w:pPr>
+        <w:ind w:left="4320" w:hanging="360"/>
+      </w:pPr>
+      <w:rPr>
+        <w:rFonts w:ascii="Wingdings" w:hAnsi="Wingdings" w:hint="default"/>
+      </w:rPr>
+    </w:lvl>
+    <w:lvl w:ilvl="6" w:tplc="04090001" w:tentative="1">
+      <w:start w:val="1"/>
+      <w:numFmt w:val="bullet"/>
+      <w:lvlText w:val=""/>
+      <w:lvlJc w:val="left"/>
+      <w:pPr>
+        <w:ind w:left="5040" w:hanging="360"/>
+      </w:pPr>
+      <w:rPr>
+        <w:rFonts w:ascii="Symbol" w:hAnsi="Symbol" w:hint="default"/>
+      </w:rPr>
+    </w:lvl>
+    <w:lvl w:ilvl="7" w:tplc="04090003" w:tentative="1">
+      <w:start w:val="1"/>
+      <w:numFmt w:val="bullet"/>
+      <w:lvlText w:val="o"/>
+      <w:lvlJc w:val="left"/>
+      <w:pPr>
+        <w:ind w:left="5760" w:hanging="360"/>
+      </w:pPr>
+      <w:rPr>
+        <w:rFonts w:ascii="Courier New" w:hAnsi="Courier New" w:cs="Courier New" w:hint="default"/>
+      </w:rPr>
+    </w:lvl>
+    <w:lvl w:ilvl="8" w:tplc="04090005" w:tentative="1">
+      <w:start w:val="1"/>
+      <w:numFmt w:val="bullet"/>
+      <w:lvlText w:val=""/>
+      <w:lvlJc w:val="left"/>
+      <w:pPr>
+        <w:ind w:left="6480" w:hanging="360"/>
+      </w:pPr>
+      <w:rPr>
+        <w:rFonts w:ascii="Wingdings" w:hAnsi="Wingdings" w:hint="default"/>
+      </w:rPr>
+    </w:lvl>
+  </w:abstractNum>
+  <w:abstractNum w:abstractNumId="20" w15:restartNumberingAfterBreak="0">
     <w:nsid w:val="7AD045D6"/>
     <w:multiLevelType w:val="multilevel"/>
     <w:tmpl w:val="AE7AF732"/>
@@ -19957,7 +21124,7 @@
       </w:rPr>
     </w:lvl>
   </w:abstractNum>
-  <w:abstractNum w:abstractNumId="17" w15:restartNumberingAfterBreak="0">
+  <w:abstractNum w:abstractNumId="21" w15:restartNumberingAfterBreak="0">
     <w:nsid w:val="7B955C93"/>
     <w:multiLevelType w:val="hybridMultilevel"/>
     <w:tmpl w:val="922870AC"/>
@@ -20070,7 +21237,7 @@
       </w:rPr>
     </w:lvl>
   </w:abstractNum>
-  <w:abstractNum w:abstractNumId="18" w15:restartNumberingAfterBreak="0">
+  <w:abstractNum w:abstractNumId="22" w15:restartNumberingAfterBreak="0">
     <w:nsid w:val="7CB343FF"/>
     <w:multiLevelType w:val="hybridMultilevel"/>
     <w:tmpl w:val="87847A6A"/>
@@ -20184,61 +21351,73 @@
     </w:lvl>
   </w:abstractNum>
   <w:num w:numId="1">
-    <w:abstractNumId w:val="11"/>
+    <w:abstractNumId w:val="13"/>
   </w:num>
   <w:num w:numId="2">
+    <w:abstractNumId w:val="18"/>
+  </w:num>
+  <w:num w:numId="3">
+    <w:abstractNumId w:val="3"/>
+  </w:num>
+  <w:num w:numId="4">
+    <w:abstractNumId w:val="10"/>
+  </w:num>
+  <w:num w:numId="5">
+    <w:abstractNumId w:val="5"/>
+  </w:num>
+  <w:num w:numId="6">
+    <w:abstractNumId w:val="4"/>
+  </w:num>
+  <w:num w:numId="7">
+    <w:abstractNumId w:val="2"/>
+  </w:num>
+  <w:num w:numId="8">
+    <w:abstractNumId w:val="21"/>
+  </w:num>
+  <w:num w:numId="9">
+    <w:abstractNumId w:val="22"/>
+  </w:num>
+  <w:num w:numId="10">
     <w:abstractNumId w:val="15"/>
   </w:num>
-  <w:num w:numId="3">
-    <w:abstractNumId w:val="2"/>
-  </w:num>
-  <w:num w:numId="4">
-    <w:abstractNumId w:val="9"/>
-  </w:num>
-  <w:num w:numId="5">
-    <w:abstractNumId w:val="4"/>
-  </w:num>
-  <w:num w:numId="6">
-    <w:abstractNumId w:val="3"/>
-  </w:num>
-  <w:num w:numId="7">
-    <w:abstractNumId w:val="1"/>
-  </w:num>
-  <w:num w:numId="8">
-    <w:abstractNumId w:val="17"/>
-  </w:num>
-  <w:num w:numId="9">
-    <w:abstractNumId w:val="18"/>
-  </w:num>
-  <w:num w:numId="10">
-    <w:abstractNumId w:val="12"/>
-  </w:num>
   <w:num w:numId="11">
-    <w:abstractNumId w:val="13"/>
+    <w:abstractNumId w:val="16"/>
   </w:num>
   <w:num w:numId="12">
+    <w:abstractNumId w:val="7"/>
+  </w:num>
+  <w:num w:numId="13">
     <w:abstractNumId w:val="6"/>
   </w:num>
-  <w:num w:numId="13">
-    <w:abstractNumId w:val="5"/>
-  </w:num>
   <w:num w:numId="14">
-    <w:abstractNumId w:val="16"/>
+    <w:abstractNumId w:val="20"/>
   </w:num>
   <w:num w:numId="15">
     <w:abstractNumId w:val="0"/>
   </w:num>
   <w:num w:numId="16">
+    <w:abstractNumId w:val="17"/>
+  </w:num>
+  <w:num w:numId="17">
+    <w:abstractNumId w:val="11"/>
+  </w:num>
+  <w:num w:numId="18">
+    <w:abstractNumId w:val="9"/>
+  </w:num>
+  <w:num w:numId="19">
+    <w:abstractNumId w:val="8"/>
+  </w:num>
+  <w:num w:numId="20">
+    <w:abstractNumId w:val="1"/>
+  </w:num>
+  <w:num w:numId="21">
     <w:abstractNumId w:val="14"/>
   </w:num>
-  <w:num w:numId="17">
-    <w:abstractNumId w:val="10"/>
+  <w:num w:numId="22">
+    <w:abstractNumId w:val="19"/>
   </w:num>
-  <w:num w:numId="18">
-    <w:abstractNumId w:val="8"/>
-  </w:num>
-  <w:num w:numId="19">
-    <w:abstractNumId w:val="7"/>
+  <w:num w:numId="23">
+    <w:abstractNumId w:val="12"/>
   </w:num>
   <w:numIdMacAtCleanup w:val="4"/>
 </w:numbering>
@@ -20367,6 +21546,7 @@
     <w:lsdException w:name="HTML Sample" w:semiHidden="1" w:unhideWhenUsed="1"/>
     <w:lsdException w:name="HTML Typewriter" w:semiHidden="1" w:unhideWhenUsed="1"/>
     <w:lsdException w:name="HTML Variable" w:semiHidden="1" w:unhideWhenUsed="1"/>
+    <w:lsdException w:name="Normal Table" w:semiHidden="1" w:unhideWhenUsed="1"/>
     <w:lsdException w:name="annotation subject" w:semiHidden="1" w:unhideWhenUsed="1"/>
     <w:lsdException w:name="No List" w:semiHidden="1" w:unhideWhenUsed="1"/>
     <w:lsdException w:name="Outline List 1" w:semiHidden="1" w:unhideWhenUsed="1"/>
@@ -20413,8 +21593,10 @@
     <w:lsdException w:name="Table Subtle 2" w:semiHidden="1" w:unhideWhenUsed="1"/>
     <w:lsdException w:name="Table Web 1" w:semiHidden="1" w:unhideWhenUsed="1"/>
     <w:lsdException w:name="Table Web 2" w:semiHidden="1" w:unhideWhenUsed="1"/>
+    <w:lsdException w:name="Table Web 3" w:semiHidden="1" w:unhideWhenUsed="1"/>
     <w:lsdException w:name="Balloon Text" w:semiHidden="1" w:unhideWhenUsed="1"/>
     <w:lsdException w:name="Table Grid" w:uiPriority="59"/>
+    <w:lsdException w:name="Table Theme" w:semiHidden="1" w:unhideWhenUsed="1"/>
     <w:lsdException w:name="Placeholder Text" w:semiHidden="1"/>
     <w:lsdException w:name="No Spacing" w:uiPriority="1" w:qFormat="1"/>
     <w:lsdException w:name="Light Shading" w:uiPriority="60"/>

</xml_diff>